<commit_message>
Atualização ficha de captacao
</commit_message>
<xml_diff>
--- a/Ficha_de_captacao.docx
+++ b/Ficha_de_captacao.docx
@@ -298,7 +298,7 @@
                 </mc:Choice>
                 <mc:Fallback>
                   <w:pict>
-                    <v:group w14:anchorId="4F088067" id="Group 1" o:spid="_x0000_s1026" style="position:absolute;margin-left:2.6pt;margin-top:-53pt;width:134.75pt;height:71.1pt;z-index:-15853056;mso-wrap-distance-left:0;mso-wrap-distance-right:0" coordsize="17113,9029" o:gfxdata="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">
+                    <v:group w14:anchorId="4C2D7E91" id="Group 1" o:spid="_x0000_s1026" style="position:absolute;margin-left:2.6pt;margin-top:-53pt;width:134.75pt;height:71.1pt;z-index:-15853056;mso-wrap-distance-left:0;mso-wrap-distance-right:0" coordsize="17113,9029" o:gfxdata="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">
                       <v:shapetype id="_x0000_t75" coordsize="21600,21600" o:spt="75" o:preferrelative="t" path="m@4@5l@4@11@9@11@9@5xe" filled="f" stroked="f">
                         <v:stroke joinstyle="miter"/>
                         <v:formulas>
@@ -1820,15 +1820,13 @@
               <w:rPr>
                 <w:color w:val="808080"/>
               </w:rPr>
-              <w:t>CHURRASQUEIRA}}(</w:t>
-            </w:r>
-            <w:r>
-              <w:rPr>
-                <w:color w:val="808080"/>
-                <w:spacing w:val="75"/>
-                <w:w w:val="150"/>
-              </w:rPr>
-              <w:t xml:space="preserve"> </w:t>
+              <w:t>churrasqueira</w:t>
+            </w:r>
+            <w:r>
+              <w:rPr>
+                <w:color w:val="808080"/>
+              </w:rPr>
+              <w:t>}}</w:t>
             </w:r>
             <w:r>
               <w:rPr>
@@ -3717,7 +3715,7 @@
                 </mc:Choice>
                 <mc:Fallback>
                   <w:pict>
-                    <v:group w14:anchorId="4AEF24FF" id="Group 3" o:spid="_x0000_s1026" style="width:496.85pt;height:.75pt;mso-position-horizontal-relative:char;mso-position-vertical-relative:line" coordsize="63099,95" o:gfxdata="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">
+                    <v:group w14:anchorId="5DB97DC1" id="Group 3" o:spid="_x0000_s1026" style="width:496.85pt;height:.75pt;mso-position-horizontal-relative:char;mso-position-vertical-relative:line" coordsize="63099,95" o:gfxdata="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">
                       <v:shape id="Graphic 4" o:spid="_x0000_s1027" style="position:absolute;top:45;width:63099;height:13;visibility:visible;mso-wrap-style:square;v-text-anchor:top" coordsize="6309995,1270" o:gfxdata="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" path="m,l6309383,e" filled="f" strokecolor="#7f7f7f" strokeweight=".25314mm">
                         <v:path arrowok="t"/>
                       </v:shape>
@@ -3836,7 +3834,7 @@
                 </mc:Choice>
                 <mc:Fallback>
                   <w:pict>
-                    <v:group w14:anchorId="4AE720A3" id="Group 5" o:spid="_x0000_s1026" style="width:496.85pt;height:.75pt;mso-position-horizontal-relative:char;mso-position-vertical-relative:line" coordsize="63099,95" o:gfxdata="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">
+                    <v:group w14:anchorId="75FC13CE" id="Group 5" o:spid="_x0000_s1026" style="width:496.85pt;height:.75pt;mso-position-horizontal-relative:char;mso-position-vertical-relative:line" coordsize="63099,95" o:gfxdata="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">
                       <v:shape id="Graphic 6" o:spid="_x0000_s1027" style="position:absolute;top:45;width:63099;height:13;visibility:visible;mso-wrap-style:square;v-text-anchor:top" coordsize="6309995,1270" o:gfxdata="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" path="m,l6309383,e" filled="f" strokecolor="#7f7f7f" strokeweight=".25314mm">
                         <v:path arrowok="t"/>
                       </v:shape>

</xml_diff>

<commit_message>
Atualização cadastro de Imovel
</commit_message>
<xml_diff>
--- a/Ficha_de_captacao.docx
+++ b/Ficha_de_captacao.docx
@@ -298,7 +298,7 @@
                 </mc:Choice>
                 <mc:Fallback>
                   <w:pict>
-                    <v:group w14:anchorId="474D0D9D" id="Group 1" o:spid="_x0000_s1026" style="position:absolute;margin-left:2.6pt;margin-top:-53pt;width:134.75pt;height:71.1pt;z-index:-15853056;mso-wrap-distance-left:0;mso-wrap-distance-right:0" coordsize="17113,9029" o:gfxdata="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">
+                    <v:group w14:anchorId="35DE307B" id="Group 1" o:spid="_x0000_s1026" style="position:absolute;margin-left:2.6pt;margin-top:-53pt;width:134.75pt;height:71.1pt;z-index:-15853056;mso-wrap-distance-left:0;mso-wrap-distance-right:0" coordsize="17113,9029" o:gfxdata="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">
                       <v:shapetype id="_x0000_t75" coordsize="21600,21600" o:spt="75" o:preferrelative="t" path="m@4@5l@4@11@9@11@9@5xe" filled="f" stroked="f">
                         <v:stroke joinstyle="miter"/>
                         <v:formulas>
@@ -2820,7 +2820,7 @@
                 </mc:Choice>
                 <mc:Fallback>
                   <w:pict>
-                    <v:group w14:anchorId="093F3910" id="Group 3" o:spid="_x0000_s1026" style="width:496.85pt;height:.75pt;mso-position-horizontal-relative:char;mso-position-vertical-relative:line" coordsize="63099,95" o:gfxdata="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">
+                    <v:group w14:anchorId="651C6AF7" id="Group 3" o:spid="_x0000_s1026" style="width:496.85pt;height:.75pt;mso-position-horizontal-relative:char;mso-position-vertical-relative:line" coordsize="63099,95" o:gfxdata="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">
                       <v:shape id="Graphic 4" o:spid="_x0000_s1027" style="position:absolute;top:45;width:63099;height:13;visibility:visible;mso-wrap-style:square;v-text-anchor:top" coordsize="6309995,1270" o:gfxdata="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" path="m,l6309383,e" filled="f" strokecolor="#7f7f7f" strokeweight=".25314mm">
                         <v:path arrowok="t"/>
                       </v:shape>
@@ -2939,7 +2939,7 @@
                 </mc:Choice>
                 <mc:Fallback>
                   <w:pict>
-                    <v:group w14:anchorId="6B8CFEDE" id="Group 5" o:spid="_x0000_s1026" style="width:496.85pt;height:.75pt;mso-position-horizontal-relative:char;mso-position-vertical-relative:line" coordsize="63099,95" o:gfxdata="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">
+                    <v:group w14:anchorId="0C9E479F" id="Group 5" o:spid="_x0000_s1026" style="width:496.85pt;height:.75pt;mso-position-horizontal-relative:char;mso-position-vertical-relative:line" coordsize="63099,95" o:gfxdata="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">
                       <v:shape id="Graphic 6" o:spid="_x0000_s1027" style="position:absolute;top:45;width:63099;height:13;visibility:visible;mso-wrap-style:square;v-text-anchor:top" coordsize="6309995,1270" o:gfxdata="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" path="m,l6309383,e" filled="f" strokecolor="#7f7f7f" strokeweight=".25314mm">
                         <v:path arrowok="t"/>
                       </v:shape>
@@ -4629,12 +4629,23 @@
               </w:tabs>
               <w:spacing w:line="250" w:lineRule="exact"/>
               <w:ind w:left="0" w:right="265"/>
-              <w:jc w:val="center"/>
             </w:pPr>
             <w:r>
               <w:rPr>
                 <w:color w:val="808080"/>
               </w:rPr>
+              <w:t>Qtdade Chaves</w:t>
+            </w:r>
+            <w:r>
+              <w:rPr>
+                <w:color w:val="808080"/>
+              </w:rPr>
+              <w:t xml:space="preserve">((qtdChaves}})       </w:t>
+            </w:r>
+            <w:r>
+              <w:rPr>
+                <w:color w:val="808080"/>
+              </w:rPr>
               <w:t>Cópia</w:t>
             </w:r>
             <w:r>
@@ -4760,6 +4771,7 @@
                 <w:color w:val="808080"/>
                 <w:spacing w:val="-10"/>
               </w:rPr>
+              <w:lastRenderedPageBreak/>
               <w:t>({{copiaProprietario}}</w:t>
             </w:r>
             <w:r>

</xml_diff>